<commit_message>
added course work plan
</commit_message>
<xml_diff>
--- a/Звіт про курсову роботу/Курсова робота.docx
+++ b/Звіт про курсову роботу/Курсова робота.docx
@@ -4,6 +4,7 @@
   <w:body>
     <w:p>
       <w:pPr>
+        <w:ind w:hanging="11"/>
         <w:rPr>
           <w:i/>
           <w:iCs/>
@@ -21,6 +22,7 @@
     </w:p>
     <w:p>
       <w:pPr>
+        <w:ind w:hanging="11"/>
         <w:rPr>
           <w:i/>
           <w:iCs/>
@@ -30,6 +32,7 @@
     </w:p>
     <w:p>
       <w:pPr>
+        <w:ind w:hanging="11"/>
         <w:rPr>
           <w:i/>
           <w:iCs/>
@@ -47,6 +50,7 @@
     </w:p>
     <w:p>
       <w:pPr>
+        <w:ind w:hanging="11"/>
         <w:rPr>
           <w:color w:val="767171" w:themeColor="background2" w:themeShade="80"/>
         </w:rPr>
@@ -56,23 +60,12 @@
           <w:color w:val="767171" w:themeColor="background2" w:themeShade="80"/>
         </w:rPr>
         <w:lastRenderedPageBreak/>
-        <w:t>АННОТАЦ</w:t>
-      </w:r>
-      <w:r>
-        <w:rPr>
-          <w:color w:val="767171" w:themeColor="background2" w:themeShade="80"/>
-        </w:rPr>
-        <w:t>І</w:t>
-      </w:r>
-      <w:r>
-        <w:rPr>
-          <w:color w:val="767171" w:themeColor="background2" w:themeShade="80"/>
-        </w:rPr>
-        <w:t>Я</w:t>
-      </w:r>
-    </w:p>
-    <w:p>
-      <w:pPr>
+        <w:t>АННОТАЦІЯ</w:t>
+      </w:r>
+    </w:p>
+    <w:p>
+      <w:pPr>
+        <w:ind w:hanging="11"/>
         <w:rPr>
           <w:i/>
           <w:iCs/>
@@ -82,6 +75,7 @@
     </w:p>
     <w:p>
       <w:pPr>
+        <w:ind w:hanging="11"/>
         <w:rPr>
           <w:i/>
           <w:iCs/>
@@ -99,6 +93,15 @@
     </w:p>
     <w:sdt>
       <w:sdtPr>
+        <w:rPr>
+          <w:rFonts w:asciiTheme="minorHAnsi" w:eastAsiaTheme="minorHAnsi" w:hAnsiTheme="minorHAnsi" w:cstheme="minorBidi"/>
+          <w:color w:val="auto"/>
+          <w:kern w:val="2"/>
+          <w:sz w:val="22"/>
+          <w:szCs w:val="22"/>
+          <w:lang w:eastAsia="en-US"/>
+          <w14:ligatures w14:val="standardContextual"/>
+        </w:rPr>
         <w:id w:val="-1219663349"/>
         <w:docPartObj>
           <w:docPartGallery w:val="Table of Contents"/>
@@ -107,21 +110,17 @@
       </w:sdtPr>
       <w:sdtEndPr>
         <w:rPr>
-          <w:rFonts w:asciiTheme="minorHAnsi" w:eastAsiaTheme="minorHAnsi" w:hAnsiTheme="minorHAnsi" w:cstheme="minorBidi"/>
+          <w:rFonts w:ascii="Times New Roman" w:hAnsi="Times New Roman"/>
           <w:b/>
           <w:bCs/>
-          <w:color w:val="auto"/>
-          <w:kern w:val="2"/>
-          <w:sz w:val="22"/>
-          <w:szCs w:val="22"/>
-          <w:lang w:eastAsia="en-US"/>
-          <w14:ligatures w14:val="standardContextual"/>
+          <w:sz w:val="28"/>
         </w:rPr>
       </w:sdtEndPr>
       <w:sdtContent>
         <w:p>
           <w:pPr>
-            <w:pStyle w:val="a3"/>
+            <w:pStyle w:val="TOCHeading"/>
+            <w:ind w:hanging="11"/>
           </w:pPr>
           <w:r>
             <w:t>Зміст</w:t>
@@ -129,13 +128,14 @@
         </w:p>
         <w:p>
           <w:pPr>
-            <w:pStyle w:val="11"/>
+            <w:pStyle w:val="TOC1"/>
             <w:tabs>
-              <w:tab w:val="right" w:leader="dot" w:pos="9350"/>
+              <w:tab w:val="right" w:leader="dot" w:pos="9962"/>
             </w:tabs>
             <w:rPr>
-              <w:rFonts w:cstheme="minorBidi"/>
+              <w:rFonts w:asciiTheme="minorHAnsi" w:hAnsiTheme="minorHAnsi" w:cstheme="minorBidi"/>
               <w:noProof/>
+              <w:sz w:val="22"/>
             </w:rPr>
           </w:pPr>
           <w:r>
@@ -147,10 +147,10 @@
           <w:r>
             <w:fldChar w:fldCharType="separate"/>
           </w:r>
-          <w:hyperlink w:anchor="_Toc120088960" w:history="1">
-            <w:r>
-              <w:rPr>
-                <w:rStyle w:val="a5"/>
+          <w:hyperlink w:anchor="_Toc122955207" w:history="1">
+            <w:r>
+              <w:rPr>
+                <w:rStyle w:val="Hyperlink"/>
                 <w:noProof/>
               </w:rPr>
               <w:t>Вступ</w:t>
@@ -174,7 +174,7 @@
                 <w:noProof/>
                 <w:webHidden/>
               </w:rPr>
-              <w:instrText xml:space="preserve"> PAGEREF _Toc120088960 \h </w:instrText>
+              <w:instrText xml:space="preserve"> PAGEREF _Toc122955207 \h </w:instrText>
             </w:r>
             <w:r>
               <w:rPr>
@@ -207,19 +207,20 @@
         </w:p>
         <w:p>
           <w:pPr>
-            <w:pStyle w:val="11"/>
+            <w:pStyle w:val="TOC1"/>
             <w:tabs>
-              <w:tab w:val="right" w:leader="dot" w:pos="9350"/>
+              <w:tab w:val="right" w:leader="dot" w:pos="9962"/>
             </w:tabs>
             <w:rPr>
-              <w:rFonts w:cstheme="minorBidi"/>
+              <w:rFonts w:asciiTheme="minorHAnsi" w:hAnsiTheme="minorHAnsi" w:cstheme="minorBidi"/>
               <w:noProof/>
+              <w:sz w:val="22"/>
             </w:rPr>
           </w:pPr>
-          <w:hyperlink w:anchor="_Toc120088961" w:history="1">
-            <w:r>
-              <w:rPr>
-                <w:rStyle w:val="a5"/>
+          <w:hyperlink w:anchor="_Toc122955208" w:history="1">
+            <w:r>
+              <w:rPr>
+                <w:rStyle w:val="Hyperlink"/>
                 <w:noProof/>
               </w:rPr>
               <w:t>Постановка задачі</w:t>
@@ -243,7 +244,7 @@
                 <w:noProof/>
                 <w:webHidden/>
               </w:rPr>
-              <w:instrText xml:space="preserve"> PAGEREF _Toc120088961 \h </w:instrText>
+              <w:instrText xml:space="preserve"> PAGEREF _Toc122955208 \h </w:instrText>
             </w:r>
             <w:r>
               <w:rPr>
@@ -276,19 +277,20 @@
         </w:p>
         <w:p>
           <w:pPr>
-            <w:pStyle w:val="11"/>
+            <w:pStyle w:val="TOC1"/>
             <w:tabs>
-              <w:tab w:val="right" w:leader="dot" w:pos="9350"/>
+              <w:tab w:val="right" w:leader="dot" w:pos="9962"/>
             </w:tabs>
             <w:rPr>
-              <w:rFonts w:cstheme="minorBidi"/>
+              <w:rFonts w:asciiTheme="minorHAnsi" w:hAnsiTheme="minorHAnsi" w:cstheme="minorBidi"/>
               <w:noProof/>
+              <w:sz w:val="22"/>
             </w:rPr>
           </w:pPr>
-          <w:hyperlink w:anchor="_Toc120088962" w:history="1">
-            <w:r>
-              <w:rPr>
-                <w:rStyle w:val="a5"/>
+          <w:hyperlink w:anchor="_Toc122955209" w:history="1">
+            <w:r>
+              <w:rPr>
+                <w:rStyle w:val="Hyperlink"/>
                 <w:noProof/>
               </w:rPr>
               <w:t>Основна частина</w:t>
@@ -312,7 +314,7 @@
                 <w:noProof/>
                 <w:webHidden/>
               </w:rPr>
-              <w:instrText xml:space="preserve"> PAGEREF _Toc120088962 \h </w:instrText>
+              <w:instrText xml:space="preserve"> PAGEREF _Toc122955209 \h </w:instrText>
             </w:r>
             <w:r>
               <w:rPr>
@@ -345,22 +347,23 @@
         </w:p>
         <w:p>
           <w:pPr>
-            <w:pStyle w:val="21"/>
+            <w:pStyle w:val="TOC2"/>
             <w:tabs>
-              <w:tab w:val="right" w:leader="dot" w:pos="9350"/>
+              <w:tab w:val="right" w:leader="dot" w:pos="9962"/>
             </w:tabs>
             <w:rPr>
-              <w:rFonts w:cstheme="minorBidi"/>
+              <w:rFonts w:asciiTheme="minorHAnsi" w:hAnsiTheme="minorHAnsi" w:cstheme="minorBidi"/>
               <w:noProof/>
+              <w:sz w:val="22"/>
             </w:rPr>
           </w:pPr>
-          <w:hyperlink w:anchor="_Toc120088963" w:history="1">
-            <w:r>
-              <w:rPr>
-                <w:rStyle w:val="a5"/>
-                <w:noProof/>
-              </w:rPr>
-              <w:t>Теоретичні основи</w:t>
+          <w:hyperlink w:anchor="_Toc122955210" w:history="1">
+            <w:r>
+              <w:rPr>
+                <w:rStyle w:val="Hyperlink"/>
+                <w:noProof/>
+              </w:rPr>
+              <w:t>1. Теоретичні основи формальних мов і граматик</w:t>
             </w:r>
             <w:r>
               <w:rPr>
@@ -381,7 +384,7 @@
                 <w:noProof/>
                 <w:webHidden/>
               </w:rPr>
-              <w:instrText xml:space="preserve"> PAGEREF _Toc120088963 \h </w:instrText>
+              <w:instrText xml:space="preserve"> PAGEREF _Toc122955210 \h </w:instrText>
             </w:r>
             <w:r>
               <w:rPr>
@@ -414,22 +417,24 @@
         </w:p>
         <w:p>
           <w:pPr>
-            <w:pStyle w:val="21"/>
+            <w:pStyle w:val="TOC3"/>
             <w:tabs>
-              <w:tab w:val="right" w:leader="dot" w:pos="9350"/>
+              <w:tab w:val="right" w:leader="dot" w:pos="9962"/>
             </w:tabs>
             <w:rPr>
-              <w:rFonts w:cstheme="minorBidi"/>
+              <w:rFonts w:asciiTheme="minorHAnsi" w:hAnsiTheme="minorHAnsi" w:cstheme="minorBidi"/>
               <w:noProof/>
+              <w:color w:val="auto"/>
+              <w:sz w:val="22"/>
             </w:rPr>
           </w:pPr>
-          <w:hyperlink w:anchor="_Toc120088964" w:history="1">
-            <w:r>
-              <w:rPr>
-                <w:rStyle w:val="a5"/>
-                <w:noProof/>
-              </w:rPr>
-              <w:t>Розробка</w:t>
+          <w:hyperlink w:anchor="_Toc122955211" w:history="1">
+            <w:r>
+              <w:rPr>
+                <w:rStyle w:val="Hyperlink"/>
+                <w:noProof/>
+              </w:rPr>
+              <w:t>1.1. Формальні мови</w:t>
             </w:r>
             <w:r>
               <w:rPr>
@@ -450,7 +455,7 @@
                 <w:noProof/>
                 <w:webHidden/>
               </w:rPr>
-              <w:instrText xml:space="preserve"> PAGEREF _Toc120088964 \h </w:instrText>
+              <w:instrText xml:space="preserve"> PAGEREF _Toc122955211 \h </w:instrText>
             </w:r>
             <w:r>
               <w:rPr>
@@ -483,22 +488,24 @@
         </w:p>
         <w:p>
           <w:pPr>
-            <w:pStyle w:val="11"/>
+            <w:pStyle w:val="TOC3"/>
             <w:tabs>
-              <w:tab w:val="right" w:leader="dot" w:pos="9350"/>
+              <w:tab w:val="right" w:leader="dot" w:pos="9962"/>
             </w:tabs>
             <w:rPr>
-              <w:rFonts w:cstheme="minorBidi"/>
+              <w:rFonts w:asciiTheme="minorHAnsi" w:hAnsiTheme="minorHAnsi" w:cstheme="minorBidi"/>
               <w:noProof/>
+              <w:color w:val="auto"/>
+              <w:sz w:val="22"/>
             </w:rPr>
           </w:pPr>
-          <w:hyperlink w:anchor="_Toc120088965" w:history="1">
-            <w:r>
-              <w:rPr>
-                <w:rStyle w:val="a5"/>
-                <w:noProof/>
-              </w:rPr>
-              <w:t>Заключення</w:t>
+          <w:hyperlink w:anchor="_Toc122955212" w:history="1">
+            <w:r>
+              <w:rPr>
+                <w:rStyle w:val="Hyperlink"/>
+                <w:noProof/>
+              </w:rPr>
+              <w:t>1.2. Формальні граматики</w:t>
             </w:r>
             <w:r>
               <w:rPr>
@@ -519,7 +526,7 @@
                 <w:noProof/>
                 <w:webHidden/>
               </w:rPr>
-              <w:instrText xml:space="preserve"> PAGEREF _Toc120088965 \h </w:instrText>
+              <w:instrText xml:space="preserve"> PAGEREF _Toc122955212 \h </w:instrText>
             </w:r>
             <w:r>
               <w:rPr>
@@ -552,22 +559,24 @@
         </w:p>
         <w:p>
           <w:pPr>
-            <w:pStyle w:val="11"/>
+            <w:pStyle w:val="TOC3"/>
             <w:tabs>
-              <w:tab w:val="right" w:leader="dot" w:pos="9350"/>
+              <w:tab w:val="right" w:leader="dot" w:pos="9962"/>
             </w:tabs>
             <w:rPr>
-              <w:rFonts w:cstheme="minorBidi"/>
+              <w:rFonts w:asciiTheme="minorHAnsi" w:hAnsiTheme="minorHAnsi" w:cstheme="minorBidi"/>
               <w:noProof/>
+              <w:color w:val="auto"/>
+              <w:sz w:val="22"/>
             </w:rPr>
           </w:pPr>
-          <w:hyperlink w:anchor="_Toc120088966" w:history="1">
-            <w:r>
-              <w:rPr>
-                <w:rStyle w:val="a5"/>
-                <w:noProof/>
-              </w:rPr>
-              <w:t>Висновки</w:t>
+          <w:hyperlink w:anchor="_Toc122955213" w:history="1">
+            <w:r>
+              <w:rPr>
+                <w:rStyle w:val="Hyperlink"/>
+                <w:noProof/>
+              </w:rPr>
+              <w:t>1.3. Синтаксичний аналіз</w:t>
             </w:r>
             <w:r>
               <w:rPr>
@@ -588,7 +597,7 @@
                 <w:noProof/>
                 <w:webHidden/>
               </w:rPr>
-              <w:instrText xml:space="preserve"> PAGEREF _Toc120088966 \h </w:instrText>
+              <w:instrText xml:space="preserve"> PAGEREF _Toc122955213 \h </w:instrText>
             </w:r>
             <w:r>
               <w:rPr>
@@ -621,22 +630,23 @@
         </w:p>
         <w:p>
           <w:pPr>
-            <w:pStyle w:val="11"/>
+            <w:pStyle w:val="TOC2"/>
             <w:tabs>
-              <w:tab w:val="right" w:leader="dot" w:pos="9350"/>
+              <w:tab w:val="right" w:leader="dot" w:pos="9962"/>
             </w:tabs>
             <w:rPr>
-              <w:rFonts w:cstheme="minorBidi"/>
+              <w:rFonts w:asciiTheme="minorHAnsi" w:hAnsiTheme="minorHAnsi" w:cstheme="minorBidi"/>
               <w:noProof/>
+              <w:sz w:val="22"/>
             </w:rPr>
           </w:pPr>
-          <w:hyperlink w:anchor="_Toc120088967" w:history="1">
-            <w:r>
-              <w:rPr>
-                <w:rStyle w:val="a5"/>
-                <w:noProof/>
-              </w:rPr>
-              <w:t>Література</w:t>
+          <w:hyperlink w:anchor="_Toc122955214" w:history="1">
+            <w:r>
+              <w:rPr>
+                <w:rStyle w:val="Hyperlink"/>
+                <w:noProof/>
+              </w:rPr>
+              <w:t>2. Існуючі інструменти для роботи з формулами</w:t>
             </w:r>
             <w:r>
               <w:rPr>
@@ -657,7 +667,7 @@
                 <w:noProof/>
                 <w:webHidden/>
               </w:rPr>
-              <w:instrText xml:space="preserve"> PAGEREF _Toc120088967 \h </w:instrText>
+              <w:instrText xml:space="preserve"> PAGEREF _Toc122955214 \h </w:instrText>
             </w:r>
             <w:r>
               <w:rPr>
@@ -690,22 +700,23 @@
         </w:p>
         <w:p>
           <w:pPr>
-            <w:pStyle w:val="11"/>
+            <w:pStyle w:val="TOC2"/>
             <w:tabs>
-              <w:tab w:val="right" w:leader="dot" w:pos="9350"/>
+              <w:tab w:val="right" w:leader="dot" w:pos="9962"/>
             </w:tabs>
             <w:rPr>
-              <w:rFonts w:cstheme="minorBidi"/>
+              <w:rFonts w:asciiTheme="minorHAnsi" w:hAnsiTheme="minorHAnsi" w:cstheme="minorBidi"/>
               <w:noProof/>
+              <w:sz w:val="22"/>
             </w:rPr>
           </w:pPr>
-          <w:hyperlink w:anchor="_Toc120088968" w:history="1">
-            <w:r>
-              <w:rPr>
-                <w:rStyle w:val="a5"/>
-                <w:noProof/>
-              </w:rPr>
-              <w:t>Додатки</w:t>
+          <w:hyperlink w:anchor="_Toc122955215" w:history="1">
+            <w:r>
+              <w:rPr>
+                <w:rStyle w:val="Hyperlink"/>
+                <w:noProof/>
+              </w:rPr>
+              <w:t>3. Розробка web-додатку</w:t>
             </w:r>
             <w:r>
               <w:rPr>
@@ -726,7 +737,7 @@
                 <w:noProof/>
                 <w:webHidden/>
               </w:rPr>
-              <w:instrText xml:space="preserve"> PAGEREF _Toc120088968 \h </w:instrText>
+              <w:instrText xml:space="preserve"> PAGEREF _Toc122955215 \h </w:instrText>
             </w:r>
             <w:r>
               <w:rPr>
@@ -746,7 +757,7 @@
                 <w:noProof/>
                 <w:webHidden/>
               </w:rPr>
-              <w:t>4</w:t>
+              <w:t>5</w:t>
             </w:r>
             <w:r>
               <w:rPr>
@@ -758,6 +769,643 @@
           </w:hyperlink>
         </w:p>
         <w:p>
+          <w:pPr>
+            <w:pStyle w:val="TOC3"/>
+            <w:tabs>
+              <w:tab w:val="right" w:leader="dot" w:pos="9962"/>
+            </w:tabs>
+            <w:rPr>
+              <w:rFonts w:asciiTheme="minorHAnsi" w:hAnsiTheme="minorHAnsi" w:cstheme="minorBidi"/>
+              <w:noProof/>
+              <w:color w:val="auto"/>
+              <w:sz w:val="22"/>
+            </w:rPr>
+          </w:pPr>
+          <w:hyperlink w:anchor="_Toc122955216" w:history="1">
+            <w:r>
+              <w:rPr>
+                <w:rStyle w:val="Hyperlink"/>
+                <w:noProof/>
+              </w:rPr>
+              <w:t>3.1. Структура формули</w:t>
+            </w:r>
+            <w:r>
+              <w:rPr>
+                <w:noProof/>
+                <w:webHidden/>
+              </w:rPr>
+              <w:tab/>
+            </w:r>
+            <w:r>
+              <w:rPr>
+                <w:noProof/>
+                <w:webHidden/>
+              </w:rPr>
+              <w:fldChar w:fldCharType="begin"/>
+            </w:r>
+            <w:r>
+              <w:rPr>
+                <w:noProof/>
+                <w:webHidden/>
+              </w:rPr>
+              <w:instrText xml:space="preserve"> PAGEREF _Toc122955216 \h </w:instrText>
+            </w:r>
+            <w:r>
+              <w:rPr>
+                <w:noProof/>
+                <w:webHidden/>
+              </w:rPr>
+            </w:r>
+            <w:r>
+              <w:rPr>
+                <w:noProof/>
+                <w:webHidden/>
+              </w:rPr>
+              <w:fldChar w:fldCharType="separate"/>
+            </w:r>
+            <w:r>
+              <w:rPr>
+                <w:noProof/>
+                <w:webHidden/>
+              </w:rPr>
+              <w:t>5</w:t>
+            </w:r>
+            <w:r>
+              <w:rPr>
+                <w:noProof/>
+                <w:webHidden/>
+              </w:rPr>
+              <w:fldChar w:fldCharType="end"/>
+            </w:r>
+          </w:hyperlink>
+        </w:p>
+        <w:p>
+          <w:pPr>
+            <w:pStyle w:val="TOC3"/>
+            <w:tabs>
+              <w:tab w:val="right" w:leader="dot" w:pos="9962"/>
+            </w:tabs>
+            <w:rPr>
+              <w:rFonts w:asciiTheme="minorHAnsi" w:hAnsiTheme="minorHAnsi" w:cstheme="minorBidi"/>
+              <w:noProof/>
+              <w:color w:val="auto"/>
+              <w:sz w:val="22"/>
+            </w:rPr>
+          </w:pPr>
+          <w:hyperlink w:anchor="_Toc122955217" w:history="1">
+            <w:r>
+              <w:rPr>
+                <w:rStyle w:val="Hyperlink"/>
+                <w:noProof/>
+              </w:rPr>
+              <w:t>3.2. Трансляція … ???</w:t>
+            </w:r>
+            <w:r>
+              <w:rPr>
+                <w:noProof/>
+                <w:webHidden/>
+              </w:rPr>
+              <w:tab/>
+            </w:r>
+            <w:r>
+              <w:rPr>
+                <w:noProof/>
+                <w:webHidden/>
+              </w:rPr>
+              <w:fldChar w:fldCharType="begin"/>
+            </w:r>
+            <w:r>
+              <w:rPr>
+                <w:noProof/>
+                <w:webHidden/>
+              </w:rPr>
+              <w:instrText xml:space="preserve"> PAGEREF _Toc122955217 \h </w:instrText>
+            </w:r>
+            <w:r>
+              <w:rPr>
+                <w:noProof/>
+                <w:webHidden/>
+              </w:rPr>
+            </w:r>
+            <w:r>
+              <w:rPr>
+                <w:noProof/>
+                <w:webHidden/>
+              </w:rPr>
+              <w:fldChar w:fldCharType="separate"/>
+            </w:r>
+            <w:r>
+              <w:rPr>
+                <w:noProof/>
+                <w:webHidden/>
+              </w:rPr>
+              <w:t>5</w:t>
+            </w:r>
+            <w:r>
+              <w:rPr>
+                <w:noProof/>
+                <w:webHidden/>
+              </w:rPr>
+              <w:fldChar w:fldCharType="end"/>
+            </w:r>
+          </w:hyperlink>
+        </w:p>
+        <w:p>
+          <w:pPr>
+            <w:pStyle w:val="TOC3"/>
+            <w:tabs>
+              <w:tab w:val="right" w:leader="dot" w:pos="9962"/>
+            </w:tabs>
+            <w:rPr>
+              <w:rFonts w:asciiTheme="minorHAnsi" w:hAnsiTheme="minorHAnsi" w:cstheme="minorBidi"/>
+              <w:noProof/>
+              <w:color w:val="auto"/>
+              <w:sz w:val="22"/>
+            </w:rPr>
+          </w:pPr>
+          <w:hyperlink w:anchor="_Toc122955218" w:history="1">
+            <w:r>
+              <w:rPr>
+                <w:rStyle w:val="Hyperlink"/>
+                <w:noProof/>
+              </w:rPr>
+              <w:t>3.3. Дії з формулами та їх частинами</w:t>
+            </w:r>
+            <w:r>
+              <w:rPr>
+                <w:noProof/>
+                <w:webHidden/>
+              </w:rPr>
+              <w:tab/>
+            </w:r>
+            <w:r>
+              <w:rPr>
+                <w:noProof/>
+                <w:webHidden/>
+              </w:rPr>
+              <w:fldChar w:fldCharType="begin"/>
+            </w:r>
+            <w:r>
+              <w:rPr>
+                <w:noProof/>
+                <w:webHidden/>
+              </w:rPr>
+              <w:instrText xml:space="preserve"> PAGEREF _Toc122955218 \h </w:instrText>
+            </w:r>
+            <w:r>
+              <w:rPr>
+                <w:noProof/>
+                <w:webHidden/>
+              </w:rPr>
+            </w:r>
+            <w:r>
+              <w:rPr>
+                <w:noProof/>
+                <w:webHidden/>
+              </w:rPr>
+              <w:fldChar w:fldCharType="separate"/>
+            </w:r>
+            <w:r>
+              <w:rPr>
+                <w:noProof/>
+                <w:webHidden/>
+              </w:rPr>
+              <w:t>5</w:t>
+            </w:r>
+            <w:r>
+              <w:rPr>
+                <w:noProof/>
+                <w:webHidden/>
+              </w:rPr>
+              <w:fldChar w:fldCharType="end"/>
+            </w:r>
+          </w:hyperlink>
+        </w:p>
+        <w:p>
+          <w:pPr>
+            <w:pStyle w:val="TOC3"/>
+            <w:tabs>
+              <w:tab w:val="right" w:leader="dot" w:pos="9962"/>
+            </w:tabs>
+            <w:rPr>
+              <w:rFonts w:asciiTheme="minorHAnsi" w:hAnsiTheme="minorHAnsi" w:cstheme="minorBidi"/>
+              <w:noProof/>
+              <w:color w:val="auto"/>
+              <w:sz w:val="22"/>
+            </w:rPr>
+          </w:pPr>
+          <w:hyperlink w:anchor="_Toc122955219" w:history="1">
+            <w:r>
+              <w:rPr>
+                <w:rStyle w:val="Hyperlink"/>
+                <w:noProof/>
+              </w:rPr>
+              <w:t>3.4. Взаємодія з користувачем</w:t>
+            </w:r>
+            <w:r>
+              <w:rPr>
+                <w:noProof/>
+                <w:webHidden/>
+              </w:rPr>
+              <w:tab/>
+            </w:r>
+            <w:r>
+              <w:rPr>
+                <w:noProof/>
+                <w:webHidden/>
+              </w:rPr>
+              <w:fldChar w:fldCharType="begin"/>
+            </w:r>
+            <w:r>
+              <w:rPr>
+                <w:noProof/>
+                <w:webHidden/>
+              </w:rPr>
+              <w:instrText xml:space="preserve"> PAGEREF _Toc122955219 \h </w:instrText>
+            </w:r>
+            <w:r>
+              <w:rPr>
+                <w:noProof/>
+                <w:webHidden/>
+              </w:rPr>
+            </w:r>
+            <w:r>
+              <w:rPr>
+                <w:noProof/>
+                <w:webHidden/>
+              </w:rPr>
+              <w:fldChar w:fldCharType="separate"/>
+            </w:r>
+            <w:r>
+              <w:rPr>
+                <w:noProof/>
+                <w:webHidden/>
+              </w:rPr>
+              <w:t>5</w:t>
+            </w:r>
+            <w:r>
+              <w:rPr>
+                <w:noProof/>
+                <w:webHidden/>
+              </w:rPr>
+              <w:fldChar w:fldCharType="end"/>
+            </w:r>
+          </w:hyperlink>
+        </w:p>
+        <w:p>
+          <w:pPr>
+            <w:pStyle w:val="TOC2"/>
+            <w:tabs>
+              <w:tab w:val="right" w:leader="dot" w:pos="9962"/>
+            </w:tabs>
+            <w:rPr>
+              <w:rFonts w:asciiTheme="minorHAnsi" w:hAnsiTheme="minorHAnsi" w:cstheme="minorBidi"/>
+              <w:noProof/>
+              <w:sz w:val="22"/>
+            </w:rPr>
+          </w:pPr>
+          <w:hyperlink w:anchor="_Toc122955220" w:history="1">
+            <w:r>
+              <w:rPr>
+                <w:rStyle w:val="Hyperlink"/>
+                <w:noProof/>
+              </w:rPr>
+              <w:t>4. Застосування результатів розробки</w:t>
+            </w:r>
+            <w:r>
+              <w:rPr>
+                <w:noProof/>
+                <w:webHidden/>
+              </w:rPr>
+              <w:tab/>
+            </w:r>
+            <w:r>
+              <w:rPr>
+                <w:noProof/>
+                <w:webHidden/>
+              </w:rPr>
+              <w:fldChar w:fldCharType="begin"/>
+            </w:r>
+            <w:r>
+              <w:rPr>
+                <w:noProof/>
+                <w:webHidden/>
+              </w:rPr>
+              <w:instrText xml:space="preserve"> PAGEREF _Toc122955220 \h </w:instrText>
+            </w:r>
+            <w:r>
+              <w:rPr>
+                <w:noProof/>
+                <w:webHidden/>
+              </w:rPr>
+            </w:r>
+            <w:r>
+              <w:rPr>
+                <w:noProof/>
+                <w:webHidden/>
+              </w:rPr>
+              <w:fldChar w:fldCharType="separate"/>
+            </w:r>
+            <w:r>
+              <w:rPr>
+                <w:noProof/>
+                <w:webHidden/>
+              </w:rPr>
+              <w:t>5</w:t>
+            </w:r>
+            <w:r>
+              <w:rPr>
+                <w:noProof/>
+                <w:webHidden/>
+              </w:rPr>
+              <w:fldChar w:fldCharType="end"/>
+            </w:r>
+          </w:hyperlink>
+        </w:p>
+        <w:p>
+          <w:pPr>
+            <w:pStyle w:val="TOC1"/>
+            <w:tabs>
+              <w:tab w:val="right" w:leader="dot" w:pos="9962"/>
+            </w:tabs>
+            <w:rPr>
+              <w:rFonts w:asciiTheme="minorHAnsi" w:hAnsiTheme="minorHAnsi" w:cstheme="minorBidi"/>
+              <w:noProof/>
+              <w:sz w:val="22"/>
+            </w:rPr>
+          </w:pPr>
+          <w:hyperlink w:anchor="_Toc122955221" w:history="1">
+            <w:r>
+              <w:rPr>
+                <w:rStyle w:val="Hyperlink"/>
+                <w:noProof/>
+              </w:rPr>
+              <w:t>Заключення</w:t>
+            </w:r>
+            <w:r>
+              <w:rPr>
+                <w:noProof/>
+                <w:webHidden/>
+              </w:rPr>
+              <w:tab/>
+            </w:r>
+            <w:r>
+              <w:rPr>
+                <w:noProof/>
+                <w:webHidden/>
+              </w:rPr>
+              <w:fldChar w:fldCharType="begin"/>
+            </w:r>
+            <w:r>
+              <w:rPr>
+                <w:noProof/>
+                <w:webHidden/>
+              </w:rPr>
+              <w:instrText xml:space="preserve"> PAGEREF _Toc122955221 \h </w:instrText>
+            </w:r>
+            <w:r>
+              <w:rPr>
+                <w:noProof/>
+                <w:webHidden/>
+              </w:rPr>
+            </w:r>
+            <w:r>
+              <w:rPr>
+                <w:noProof/>
+                <w:webHidden/>
+              </w:rPr>
+              <w:fldChar w:fldCharType="separate"/>
+            </w:r>
+            <w:r>
+              <w:rPr>
+                <w:noProof/>
+                <w:webHidden/>
+              </w:rPr>
+              <w:t>5</w:t>
+            </w:r>
+            <w:r>
+              <w:rPr>
+                <w:noProof/>
+                <w:webHidden/>
+              </w:rPr>
+              <w:fldChar w:fldCharType="end"/>
+            </w:r>
+          </w:hyperlink>
+        </w:p>
+        <w:p>
+          <w:pPr>
+            <w:pStyle w:val="TOC1"/>
+            <w:tabs>
+              <w:tab w:val="right" w:leader="dot" w:pos="9962"/>
+            </w:tabs>
+            <w:rPr>
+              <w:rFonts w:asciiTheme="minorHAnsi" w:hAnsiTheme="minorHAnsi" w:cstheme="minorBidi"/>
+              <w:noProof/>
+              <w:sz w:val="22"/>
+            </w:rPr>
+          </w:pPr>
+          <w:hyperlink w:anchor="_Toc122955222" w:history="1">
+            <w:r>
+              <w:rPr>
+                <w:rStyle w:val="Hyperlink"/>
+                <w:noProof/>
+              </w:rPr>
+              <w:t>Висновки</w:t>
+            </w:r>
+            <w:r>
+              <w:rPr>
+                <w:noProof/>
+                <w:webHidden/>
+              </w:rPr>
+              <w:tab/>
+            </w:r>
+            <w:r>
+              <w:rPr>
+                <w:noProof/>
+                <w:webHidden/>
+              </w:rPr>
+              <w:fldChar w:fldCharType="begin"/>
+            </w:r>
+            <w:r>
+              <w:rPr>
+                <w:noProof/>
+                <w:webHidden/>
+              </w:rPr>
+              <w:instrText xml:space="preserve"> PAGEREF _Toc122955222 \h </w:instrText>
+            </w:r>
+            <w:r>
+              <w:rPr>
+                <w:noProof/>
+                <w:webHidden/>
+              </w:rPr>
+            </w:r>
+            <w:r>
+              <w:rPr>
+                <w:noProof/>
+                <w:webHidden/>
+              </w:rPr>
+              <w:fldChar w:fldCharType="separate"/>
+            </w:r>
+            <w:r>
+              <w:rPr>
+                <w:noProof/>
+                <w:webHidden/>
+              </w:rPr>
+              <w:t>5</w:t>
+            </w:r>
+            <w:r>
+              <w:rPr>
+                <w:noProof/>
+                <w:webHidden/>
+              </w:rPr>
+              <w:fldChar w:fldCharType="end"/>
+            </w:r>
+          </w:hyperlink>
+        </w:p>
+        <w:p>
+          <w:pPr>
+            <w:pStyle w:val="TOC1"/>
+            <w:tabs>
+              <w:tab w:val="right" w:leader="dot" w:pos="9962"/>
+            </w:tabs>
+            <w:rPr>
+              <w:rFonts w:asciiTheme="minorHAnsi" w:hAnsiTheme="minorHAnsi" w:cstheme="minorBidi"/>
+              <w:noProof/>
+              <w:sz w:val="22"/>
+            </w:rPr>
+          </w:pPr>
+          <w:hyperlink w:anchor="_Toc122955223" w:history="1">
+            <w:r>
+              <w:rPr>
+                <w:rStyle w:val="Hyperlink"/>
+                <w:noProof/>
+              </w:rPr>
+              <w:t>Література</w:t>
+            </w:r>
+            <w:r>
+              <w:rPr>
+                <w:noProof/>
+                <w:webHidden/>
+              </w:rPr>
+              <w:tab/>
+            </w:r>
+            <w:r>
+              <w:rPr>
+                <w:noProof/>
+                <w:webHidden/>
+              </w:rPr>
+              <w:fldChar w:fldCharType="begin"/>
+            </w:r>
+            <w:r>
+              <w:rPr>
+                <w:noProof/>
+                <w:webHidden/>
+              </w:rPr>
+              <w:instrText xml:space="preserve"> PAGEREF _Toc122955223 \h </w:instrText>
+            </w:r>
+            <w:r>
+              <w:rPr>
+                <w:noProof/>
+                <w:webHidden/>
+              </w:rPr>
+            </w:r>
+            <w:r>
+              <w:rPr>
+                <w:noProof/>
+                <w:webHidden/>
+              </w:rPr>
+              <w:fldChar w:fldCharType="separate"/>
+            </w:r>
+            <w:r>
+              <w:rPr>
+                <w:noProof/>
+                <w:webHidden/>
+              </w:rPr>
+              <w:t>5</w:t>
+            </w:r>
+            <w:r>
+              <w:rPr>
+                <w:noProof/>
+                <w:webHidden/>
+              </w:rPr>
+              <w:fldChar w:fldCharType="end"/>
+            </w:r>
+          </w:hyperlink>
+        </w:p>
+        <w:p>
+          <w:pPr>
+            <w:pStyle w:val="TOC1"/>
+            <w:tabs>
+              <w:tab w:val="right" w:leader="dot" w:pos="9962"/>
+            </w:tabs>
+            <w:rPr>
+              <w:rFonts w:asciiTheme="minorHAnsi" w:hAnsiTheme="minorHAnsi" w:cstheme="minorBidi"/>
+              <w:noProof/>
+              <w:sz w:val="22"/>
+            </w:rPr>
+          </w:pPr>
+          <w:hyperlink w:anchor="_Toc122955224" w:history="1">
+            <w:r>
+              <w:rPr>
+                <w:rStyle w:val="Hyperlink"/>
+                <w:noProof/>
+              </w:rPr>
+              <w:t>Додатки</w:t>
+            </w:r>
+            <w:r>
+              <w:rPr>
+                <w:noProof/>
+                <w:webHidden/>
+              </w:rPr>
+              <w:tab/>
+            </w:r>
+            <w:r>
+              <w:rPr>
+                <w:noProof/>
+                <w:webHidden/>
+              </w:rPr>
+              <w:fldChar w:fldCharType="begin"/>
+            </w:r>
+            <w:r>
+              <w:rPr>
+                <w:noProof/>
+                <w:webHidden/>
+              </w:rPr>
+              <w:instrText xml:space="preserve"> PAGEREF _Toc122955224 \h </w:instrText>
+            </w:r>
+            <w:r>
+              <w:rPr>
+                <w:noProof/>
+                <w:webHidden/>
+              </w:rPr>
+            </w:r>
+            <w:r>
+              <w:rPr>
+                <w:noProof/>
+                <w:webHidden/>
+              </w:rPr>
+              <w:fldChar w:fldCharType="separate"/>
+            </w:r>
+            <w:r>
+              <w:rPr>
+                <w:noProof/>
+                <w:webHidden/>
+              </w:rPr>
+              <w:t>5</w:t>
+            </w:r>
+            <w:r>
+              <w:rPr>
+                <w:noProof/>
+                <w:webHidden/>
+              </w:rPr>
+              <w:fldChar w:fldCharType="end"/>
+            </w:r>
+          </w:hyperlink>
+        </w:p>
+        <w:p>
+          <w:pPr>
+            <w:ind w:hanging="11"/>
+          </w:pPr>
           <w:r>
             <w:rPr>
               <w:b/>
@@ -770,15 +1418,13 @@
     </w:sdt>
     <w:p>
       <w:pPr>
-        <w:pStyle w:val="3"/>
-        <w:ind w:left="0"/>
-        <w:rPr>
-          <w:color w:val="767171" w:themeColor="background2" w:themeShade="80"/>
-        </w:rPr>
-      </w:pPr>
-    </w:p>
-    <w:p>
-      <w:pPr>
+        <w:pStyle w:val="TOC3"/>
+        <w:ind w:left="0" w:hanging="11"/>
+      </w:pPr>
+    </w:p>
+    <w:p>
+      <w:pPr>
+        <w:ind w:hanging="11"/>
         <w:rPr>
           <w:i/>
           <w:iCs/>
@@ -788,6 +1434,7 @@
     </w:p>
     <w:p>
       <w:pPr>
+        <w:ind w:hanging="11"/>
         <w:rPr>
           <w:i/>
           <w:iCs/>
@@ -805,21 +1452,27 @@
     </w:p>
     <w:p>
       <w:pPr>
-        <w:pStyle w:val="1"/>
-      </w:pPr>
-      <w:bookmarkStart w:id="0" w:name="_Toc120088960"/>
+        <w:pStyle w:val="Heading1"/>
+        <w:ind w:hanging="11"/>
+      </w:pPr>
+      <w:bookmarkStart w:id="0" w:name="_Toc122955207"/>
       <w:r>
         <w:lastRenderedPageBreak/>
         <w:t>Вступ</w:t>
       </w:r>
       <w:bookmarkEnd w:id="0"/>
     </w:p>
-    <w:p/>
-    <w:p>
-      <w:pPr>
-        <w:pStyle w:val="1"/>
-      </w:pPr>
-      <w:bookmarkStart w:id="1" w:name="_Toc120088961"/>
+    <w:p>
+      <w:pPr>
+        <w:ind w:hanging="11"/>
+      </w:pPr>
+    </w:p>
+    <w:p>
+      <w:pPr>
+        <w:pStyle w:val="Heading1"/>
+        <w:ind w:hanging="11"/>
+      </w:pPr>
+      <w:bookmarkStart w:id="1" w:name="_Toc122955208"/>
       <w:r>
         <w:t>Постановка задачі</w:t>
       </w:r>
@@ -830,147 +1483,509 @@
     </w:p>
     <w:p>
       <w:pPr>
-        <w:pStyle w:val="a4"/>
+        <w:pStyle w:val="ListParagraph"/>
         <w:numPr>
           <w:ilvl w:val="0"/>
-          <w:numId w:val="2"/>
+          <w:numId w:val="3"/>
         </w:numPr>
-      </w:pPr>
-      <w:r>
-        <w:t>.</w:t>
-      </w:r>
-    </w:p>
-    <w:p>
-      <w:pPr>
-        <w:pStyle w:val="a4"/>
+        <w:ind w:left="720"/>
+      </w:pPr>
+      <w:r>
+        <w:rPr>
+          <w:rStyle w:val="ui-provider"/>
+        </w:rPr>
+        <w:t>Вивчити теоретичні основи формальних мов і граматик.</w:t>
+      </w:r>
+    </w:p>
+    <w:p>
+      <w:pPr>
+        <w:pStyle w:val="ListParagraph"/>
         <w:numPr>
           <w:ilvl w:val="0"/>
-          <w:numId w:val="2"/>
+          <w:numId w:val="3"/>
         </w:numPr>
-      </w:pPr>
-      <w:r>
-        <w:t>.</w:t>
-      </w:r>
-    </w:p>
-    <w:p>
-      <w:pPr>
-        <w:pStyle w:val="a4"/>
+        <w:ind w:left="720"/>
+      </w:pPr>
+      <w:r>
+        <w:rPr>
+          <w:rStyle w:val="ui-provider"/>
+        </w:rPr>
+        <w:t>Ознайомитися з</w:t>
+      </w:r>
+      <w:r>
+        <w:rPr>
+          <w:rStyle w:val="ui-provider"/>
+        </w:rPr>
+        <w:t xml:space="preserve"> існуючими</w:t>
+      </w:r>
+      <w:r>
+        <w:rPr>
+          <w:rStyle w:val="ui-provider"/>
+        </w:rPr>
+        <w:t xml:space="preserve"> інструментами</w:t>
+      </w:r>
+      <w:r>
+        <w:rPr>
+          <w:rStyle w:val="ui-provider"/>
+        </w:rPr>
+        <w:t xml:space="preserve"> для роботи з формулами</w:t>
+      </w:r>
+    </w:p>
+    <w:p>
+      <w:pPr>
+        <w:pStyle w:val="ListParagraph"/>
         <w:numPr>
           <w:ilvl w:val="0"/>
-          <w:numId w:val="2"/>
+          <w:numId w:val="3"/>
         </w:numPr>
-      </w:pPr>
-      <w:r>
-        <w:t>.</w:t>
-      </w:r>
-    </w:p>
-    <w:p>
-      <w:pPr>
-        <w:pStyle w:val="a4"/>
+        <w:ind w:left="720"/>
+      </w:pPr>
+      <w:r>
+        <w:rPr>
+          <w:rStyle w:val="ui-provider"/>
+        </w:rPr>
+        <w:t>Розробити</w:t>
+      </w:r>
+      <w:r>
+        <w:rPr>
+          <w:rStyle w:val="ui-provider"/>
+        </w:rPr>
+        <w:t xml:space="preserve"> </w:t>
+      </w:r>
+      <w:r>
+        <w:rPr>
+          <w:rStyle w:val="ui-provider"/>
+          <w:lang w:val="en-US"/>
+        </w:rPr>
+        <w:t>web-</w:t>
+      </w:r>
+      <w:r>
+        <w:rPr>
+          <w:rStyle w:val="ui-provider"/>
+        </w:rPr>
+        <w:t>додаток</w:t>
+      </w:r>
+    </w:p>
+    <w:p>
+      <w:pPr>
+        <w:pStyle w:val="ListParagraph"/>
         <w:numPr>
           <w:ilvl w:val="0"/>
-          <w:numId w:val="2"/>
+          <w:numId w:val="3"/>
         </w:numPr>
-      </w:pPr>
-      <w:r>
-        <w:t>.</w:t>
-      </w:r>
-    </w:p>
-    <w:p>
-      <w:pPr>
-        <w:pStyle w:val="a4"/>
+        <w:ind w:left="720"/>
+        <w:rPr>
+          <w:rStyle w:val="ui-provider"/>
+        </w:rPr>
+      </w:pPr>
+      <w:r>
+        <w:rPr>
+          <w:rStyle w:val="ui-provider"/>
+        </w:rPr>
+        <w:t>Розглянути застосування результатів розробки</w:t>
+      </w:r>
+    </w:p>
+    <w:p>
+      <w:pPr>
+        <w:pStyle w:val="Heading1"/>
+      </w:pPr>
+      <w:bookmarkStart w:id="2" w:name="_Toc122955209"/>
+      <w:r>
+        <w:t>Основна частина</w:t>
+      </w:r>
+      <w:bookmarkEnd w:id="2"/>
+    </w:p>
+    <w:p>
+      <w:pPr>
+        <w:pStyle w:val="Heading2"/>
         <w:numPr>
           <w:ilvl w:val="0"/>
-          <w:numId w:val="2"/>
+          <w:numId w:val="4"/>
         </w:numPr>
       </w:pPr>
-      <w:r>
-        <w:t>.</w:t>
-      </w:r>
+      <w:bookmarkStart w:id="3" w:name="_Toc122955210"/>
+      <w:r>
+        <w:t>Теоретичні основи формальних мов і граматик</w:t>
+      </w:r>
+      <w:bookmarkEnd w:id="3"/>
+    </w:p>
+    <w:p>
+      <w:pPr>
+        <w:pStyle w:val="Heading3"/>
+        <w:numPr>
+          <w:ilvl w:val="1"/>
+          <w:numId w:val="4"/>
+        </w:numPr>
+      </w:pPr>
+      <w:bookmarkStart w:id="4" w:name="_Toc122955211"/>
+      <w:r>
+        <w:t>Формальні мови</w:t>
+      </w:r>
+      <w:bookmarkEnd w:id="4"/>
     </w:p>
     <w:p/>
     <w:p>
       <w:pPr>
-        <w:pStyle w:val="1"/>
-      </w:pPr>
-      <w:bookmarkStart w:id="2" w:name="_Toc120088962"/>
-      <w:r>
-        <w:t>Основна частина</w:t>
-      </w:r>
-      <w:bookmarkEnd w:id="2"/>
-    </w:p>
-    <w:p>
-      <w:pPr>
-        <w:pStyle w:val="2"/>
-      </w:pPr>
-      <w:bookmarkStart w:id="3" w:name="_Toc120088963"/>
-      <w:r>
-        <w:t>Теоретичні основи</w:t>
-      </w:r>
-      <w:bookmarkEnd w:id="3"/>
+        <w:pStyle w:val="Heading3"/>
+        <w:numPr>
+          <w:ilvl w:val="1"/>
+          <w:numId w:val="4"/>
+        </w:numPr>
+      </w:pPr>
+      <w:bookmarkStart w:id="5" w:name="_Toc122955212"/>
+      <w:r>
+        <w:t xml:space="preserve">Формальні </w:t>
+      </w:r>
+      <w:r>
+        <w:t>граматики</w:t>
+      </w:r>
+      <w:bookmarkEnd w:id="5"/>
+      <w:r>
+        <w:t xml:space="preserve"> </w:t>
+      </w:r>
+      <w:r>
+        <w:rPr>
+          <w:color w:val="FF0000"/>
+        </w:rPr>
+        <w:t xml:space="preserve">??? </w:t>
+      </w:r>
+      <w:r>
+        <w:rPr>
+          <w:color w:val="FF0000"/>
+          <w:lang w:val="en-US"/>
+        </w:rPr>
+        <w:t xml:space="preserve">merge with previous </w:t>
+      </w:r>
     </w:p>
     <w:p/>
     <w:p>
       <w:pPr>
-        <w:pStyle w:val="2"/>
-      </w:pPr>
-      <w:bookmarkStart w:id="4" w:name="_Toc120088964"/>
-      <w:r>
-        <w:t>Розробка</w:t>
-      </w:r>
-      <w:bookmarkEnd w:id="4"/>
+        <w:pStyle w:val="Heading3"/>
+        <w:numPr>
+          <w:ilvl w:val="1"/>
+          <w:numId w:val="4"/>
+        </w:numPr>
+      </w:pPr>
+      <w:bookmarkStart w:id="6" w:name="_Toc122955213"/>
+      <w:r>
+        <w:t>Синтаксичний аналіз</w:t>
+      </w:r>
+      <w:bookmarkEnd w:id="6"/>
+    </w:p>
+    <w:p>
+      <w:pPr>
+        <w:rPr>
+          <w:b/>
+          <w:bCs/>
+        </w:rPr>
+      </w:pPr>
+      <w:r>
+        <w:rPr>
+          <w:b/>
+          <w:bCs/>
+        </w:rPr>
+        <w:t xml:space="preserve">Види синтаксичного аналізу </w:t>
+      </w:r>
+    </w:p>
+    <w:p>
+      <w:pPr>
+        <w:rPr>
+          <w:b/>
+          <w:bCs/>
+        </w:rPr>
+      </w:pPr>
+      <w:r>
+        <w:rPr>
+          <w:b/>
+          <w:bCs/>
+        </w:rPr>
+        <w:t>Рекурсивний спуск</w:t>
+      </w:r>
+    </w:p>
+    <w:p>
+      <w:r>
+        <w:rPr>
+          <w:b/>
+          <w:bCs/>
+        </w:rPr>
+        <w:t>Синтаксично спрямована трансляція</w:t>
+      </w:r>
+      <w:r>
+        <w:t xml:space="preserve"> </w:t>
+      </w:r>
+      <w:r>
+        <w:rPr>
+          <w:color w:val="FF0000"/>
+        </w:rPr>
+        <w:t xml:space="preserve">??? </w:t>
+      </w:r>
+    </w:p>
+    <w:p>
+      <w:pPr>
+        <w:pStyle w:val="Heading2"/>
+        <w:numPr>
+          <w:ilvl w:val="0"/>
+          <w:numId w:val="4"/>
+        </w:numPr>
+      </w:pPr>
+      <w:bookmarkStart w:id="7" w:name="_Toc122955214"/>
+      <w:r>
+        <w:t>Існуючі інструменти для роботи з формулами</w:t>
+      </w:r>
+      <w:bookmarkEnd w:id="7"/>
+    </w:p>
+    <w:p>
+      <w:pPr>
+        <w:rPr>
+          <w:b/>
+          <w:bCs/>
+          <w:lang w:val="en-GB"/>
+        </w:rPr>
+      </w:pPr>
+      <w:r>
+        <w:rPr>
+          <w:b/>
+          <w:bCs/>
+          <w:lang w:val="en-GB"/>
+        </w:rPr>
+        <w:t>Maple</w:t>
+      </w:r>
+      <w:r>
+        <w:rPr>
+          <w:b/>
+          <w:bCs/>
+          <w:lang w:val="en-GB"/>
+        </w:rPr>
+        <w:t xml:space="preserve"> </w:t>
+      </w:r>
+    </w:p>
+    <w:p>
+      <w:pPr>
+        <w:rPr>
+          <w:b/>
+          <w:bCs/>
+          <w:lang w:val="en-GB"/>
+        </w:rPr>
+      </w:pPr>
+      <w:r>
+        <w:rPr>
+          <w:b/>
+          <w:bCs/>
+          <w:lang w:val="en-GB"/>
+        </w:rPr>
+        <w:t>Wolfram Mathematica</w:t>
+      </w:r>
+    </w:p>
+    <w:p>
+      <w:pPr>
+        <w:rPr>
+          <w:b/>
+          <w:bCs/>
+          <w:lang w:val="en-GB"/>
+        </w:rPr>
+      </w:pPr>
+      <w:proofErr w:type="spellStart"/>
+      <w:r>
+        <w:rPr>
+          <w:b/>
+          <w:bCs/>
+          <w:lang w:val="en-GB"/>
+        </w:rPr>
+        <w:t>Matlab</w:t>
+      </w:r>
+      <w:proofErr w:type="spellEnd"/>
+    </w:p>
+    <w:p>
+      <w:pPr>
+        <w:rPr>
+          <w:b/>
+          <w:bCs/>
+          <w:lang w:val="en-GB"/>
+        </w:rPr>
+      </w:pPr>
+      <w:r>
+        <w:rPr>
+          <w:b/>
+          <w:bCs/>
+          <w:lang w:val="en-GB"/>
+        </w:rPr>
+        <w:t>Microsoft Math Solver</w:t>
+      </w:r>
+    </w:p>
+    <w:p>
+      <w:pPr>
+        <w:rPr>
+          <w:b/>
+          <w:bCs/>
+        </w:rPr>
+      </w:pPr>
+    </w:p>
+    <w:p>
+      <w:pPr>
+        <w:pStyle w:val="Heading2"/>
+        <w:numPr>
+          <w:ilvl w:val="0"/>
+          <w:numId w:val="4"/>
+        </w:numPr>
+      </w:pPr>
+      <w:bookmarkStart w:id="8" w:name="_Toc122955215"/>
+      <w:r>
+        <w:lastRenderedPageBreak/>
+        <w:t xml:space="preserve">Розробка </w:t>
+      </w:r>
+      <w:proofErr w:type="spellStart"/>
+      <w:r>
+        <w:t>web</w:t>
+      </w:r>
+      <w:proofErr w:type="spellEnd"/>
+      <w:r>
+        <w:t>-додатку</w:t>
+      </w:r>
+      <w:bookmarkEnd w:id="8"/>
+    </w:p>
+    <w:p>
+      <w:pPr>
+        <w:pStyle w:val="Heading3"/>
+        <w:numPr>
+          <w:ilvl w:val="1"/>
+          <w:numId w:val="4"/>
+        </w:numPr>
+      </w:pPr>
+      <w:bookmarkStart w:id="9" w:name="_Toc122955216"/>
+      <w:r>
+        <w:t>Структура формули</w:t>
+      </w:r>
+      <w:bookmarkEnd w:id="9"/>
     </w:p>
     <w:p/>
     <w:p>
       <w:pPr>
-        <w:pStyle w:val="1"/>
-      </w:pPr>
-      <w:bookmarkStart w:id="5" w:name="_Toc120088965"/>
+        <w:pStyle w:val="Heading3"/>
+        <w:numPr>
+          <w:ilvl w:val="1"/>
+          <w:numId w:val="4"/>
+        </w:numPr>
+      </w:pPr>
+      <w:bookmarkStart w:id="10" w:name="_Toc122955217"/>
+      <w:r>
+        <w:t xml:space="preserve">Трансляція … </w:t>
+      </w:r>
+      <w:r>
+        <w:rPr>
+          <w:color w:val="FF0000"/>
+        </w:rPr>
+        <w:t>???</w:t>
+      </w:r>
+      <w:bookmarkEnd w:id="10"/>
+    </w:p>
+    <w:p/>
+    <w:p>
+      <w:pPr>
+        <w:pStyle w:val="Heading3"/>
+        <w:numPr>
+          <w:ilvl w:val="1"/>
+          <w:numId w:val="4"/>
+        </w:numPr>
+      </w:pPr>
+      <w:bookmarkStart w:id="11" w:name="_Toc122955218"/>
+      <w:r>
+        <w:t>Дії з формулами та їх частинами</w:t>
+      </w:r>
+      <w:bookmarkEnd w:id="11"/>
+    </w:p>
+    <w:p/>
+    <w:p>
+      <w:pPr>
+        <w:pStyle w:val="Heading3"/>
+        <w:numPr>
+          <w:ilvl w:val="1"/>
+          <w:numId w:val="4"/>
+        </w:numPr>
+      </w:pPr>
+      <w:bookmarkStart w:id="12" w:name="_Toc122955219"/>
+      <w:r>
+        <w:t>Взаємодія з користувачем</w:t>
+      </w:r>
+      <w:bookmarkEnd w:id="12"/>
+    </w:p>
+    <w:p/>
+    <w:p>
+      <w:pPr>
+        <w:pStyle w:val="Heading2"/>
+        <w:numPr>
+          <w:ilvl w:val="0"/>
+          <w:numId w:val="4"/>
+        </w:numPr>
+      </w:pPr>
+      <w:bookmarkStart w:id="13" w:name="_Toc122955220"/>
+      <w:r>
+        <w:t>Застосування результатів розробки</w:t>
+      </w:r>
+      <w:bookmarkEnd w:id="13"/>
+    </w:p>
+    <w:p/>
+    <w:p>
+      <w:pPr>
+        <w:pStyle w:val="Heading1"/>
+      </w:pPr>
+      <w:bookmarkStart w:id="14" w:name="_Toc122955221"/>
       <w:r>
         <w:t>Заключення</w:t>
       </w:r>
-      <w:bookmarkEnd w:id="5"/>
+      <w:bookmarkEnd w:id="14"/>
     </w:p>
     <w:p/>
     <w:p>
       <w:pPr>
-        <w:pStyle w:val="1"/>
-      </w:pPr>
-      <w:bookmarkStart w:id="6" w:name="_Toc120088966"/>
+        <w:pStyle w:val="Heading1"/>
+      </w:pPr>
+      <w:bookmarkStart w:id="15" w:name="_Toc122955222"/>
       <w:r>
         <w:t>Висновки</w:t>
       </w:r>
-      <w:bookmarkEnd w:id="6"/>
+      <w:bookmarkEnd w:id="15"/>
     </w:p>
     <w:p/>
     <w:p>
       <w:pPr>
-        <w:pStyle w:val="1"/>
-      </w:pPr>
-      <w:bookmarkStart w:id="7" w:name="_Toc120088967"/>
+        <w:pStyle w:val="Heading1"/>
+      </w:pPr>
+      <w:bookmarkStart w:id="16" w:name="_Toc122955223"/>
       <w:r>
         <w:t>Література</w:t>
       </w:r>
-      <w:bookmarkEnd w:id="7"/>
+      <w:bookmarkEnd w:id="16"/>
     </w:p>
     <w:p/>
     <w:p>
       <w:pPr>
-        <w:pStyle w:val="1"/>
-      </w:pPr>
-      <w:bookmarkStart w:id="8" w:name="_Toc120088968"/>
+        <w:pStyle w:val="Heading1"/>
+      </w:pPr>
+      <w:bookmarkStart w:id="17" w:name="_Toc122955224"/>
       <w:r>
         <w:t>Додатки</w:t>
       </w:r>
-      <w:bookmarkEnd w:id="8"/>
+      <w:bookmarkEnd w:id="17"/>
     </w:p>
     <w:p/>
-    <w:p/>
-    <w:p/>
-    <w:p/>
+    <w:p>
+      <w:pPr>
+        <w:ind w:hanging="11"/>
+      </w:pPr>
+    </w:p>
+    <w:p>
+      <w:pPr>
+        <w:ind w:hanging="11"/>
+      </w:pPr>
+    </w:p>
+    <w:p>
+      <w:pPr>
+        <w:ind w:hanging="11"/>
+      </w:pPr>
+    </w:p>
     <w:sectPr>
       <w:pgSz w:w="12240" w:h="15840"/>
-      <w:pgMar w:top="1440" w:right="1440" w:bottom="1440" w:left="1440" w:header="720" w:footer="720" w:gutter="0"/>
+      <w:pgMar w:top="1134" w:right="567" w:bottom="1134" w:left="1701" w:header="720" w:footer="720" w:gutter="0"/>
       <w:cols w:space="720"/>
       <w:docGrid w:linePitch="360"/>
     </w:sectPr>
@@ -981,6 +1996,92 @@
 <file path=word/numbering.xml><?xml version="1.0" encoding="utf-8"?>
 <w:numbering xmlns:wpc="http://schemas.microsoft.com/office/word/2010/wordprocessingCanvas" xmlns:cx="http://schemas.microsoft.com/office/drawing/2014/chartex" xmlns:cx1="http://schemas.microsoft.com/office/drawing/2015/9/8/chartex" xmlns:cx2="http://schemas.microsoft.com/office/drawing/2015/10/21/chartex" xmlns:cx3="http://schemas.microsoft.com/office/drawing/2016/5/9/chartex" xmlns:cx4="http://schemas.microsoft.com/office/drawing/2016/5/10/chartex" xmlns:cx5="http://schemas.microsoft.com/office/drawing/2016/5/11/chartex" xmlns:cx6="http://schemas.microsoft.com/office/drawing/2016/5/12/chartex" xmlns:cx7="http://schemas.microsoft.com/office/drawing/2016/5/13/chartex" xmlns:cx8="http://schemas.microsoft.com/office/drawing/2016/5/14/chartex" xmlns:mc="http://schemas.openxmlformats.org/markup-compatibility/2006" xmlns:aink="http://schemas.microsoft.com/office/drawing/2016/ink" xmlns:am3d="http://schemas.microsoft.com/office/drawing/2017/model3d" xmlns:o="urn:schemas-microsoft-com:office:office" xmlns:oel="http://schemas.microsoft.com/office/2019/extlst" xmlns:r="http://schemas.openxmlformats.org/officeDocument/2006/relationships" xmlns:m="http://schemas.openxmlformats.org/officeDocument/2006/math" xmlns:v="urn:schemas-microsoft-com:vml" xmlns:wp14="http://schemas.microsoft.com/office/word/2010/wordprocessingDrawing" xmlns:wp="http://schemas.openxmlformats.org/drawingml/2006/wordprocessingDrawing" xmlns:w10="urn:schemas-microsoft-com:office:word" xmlns:w="http://schemas.openxmlformats.org/wordprocessingml/2006/main" xmlns:w14="http://schemas.microsoft.com/office/word/2010/wordml" xmlns:w15="http://schemas.microsoft.com/office/word/2012/wordml" xmlns:w16cex="http://schemas.microsoft.com/office/word/2018/wordml/cex" xmlns:w16cid="http://schemas.microsoft.com/office/word/2016/wordml/cid" xmlns:w16="http://schemas.microsoft.com/office/word/2018/wordml" xmlns:w16sdtdh="http://schemas.microsoft.com/office/word/2020/wordml/sdtdatahash" xmlns:w16se="http://schemas.microsoft.com/office/word/2015/wordml/symex" xmlns:wpg="http://schemas.microsoft.com/office/word/2010/wordprocessingGroup" xmlns:wpi="http://schemas.microsoft.com/office/word/2010/wordprocessingInk" xmlns:wne="http://schemas.microsoft.com/office/word/2006/wordml" xmlns:wps="http://schemas.microsoft.com/office/word/2010/wordprocessingShape" mc:Ignorable="w14 w15 w16se w16cid w16 w16cex w16sdtdh wp14">
   <w:abstractNum w:abstractNumId="0" w15:restartNumberingAfterBreak="0">
+    <w:nsid w:val="19CC5B45"/>
+    <w:multiLevelType w:val="multilevel"/>
+    <w:tmpl w:val="0409001F"/>
+    <w:lvl w:ilvl="0">
+      <w:start w:val="1"/>
+      <w:numFmt w:val="decimal"/>
+      <w:lvlText w:val="%1."/>
+      <w:lvlJc w:val="left"/>
+      <w:pPr>
+        <w:ind w:left="360" w:hanging="360"/>
+      </w:pPr>
+    </w:lvl>
+    <w:lvl w:ilvl="1">
+      <w:start w:val="1"/>
+      <w:numFmt w:val="decimal"/>
+      <w:lvlText w:val="%1.%2."/>
+      <w:lvlJc w:val="left"/>
+      <w:pPr>
+        <w:ind w:left="792" w:hanging="432"/>
+      </w:pPr>
+    </w:lvl>
+    <w:lvl w:ilvl="2">
+      <w:start w:val="1"/>
+      <w:numFmt w:val="decimal"/>
+      <w:lvlText w:val="%1.%2.%3."/>
+      <w:lvlJc w:val="left"/>
+      <w:pPr>
+        <w:ind w:left="1224" w:hanging="504"/>
+      </w:pPr>
+    </w:lvl>
+    <w:lvl w:ilvl="3">
+      <w:start w:val="1"/>
+      <w:numFmt w:val="decimal"/>
+      <w:lvlText w:val="%1.%2.%3.%4."/>
+      <w:lvlJc w:val="left"/>
+      <w:pPr>
+        <w:ind w:left="1728" w:hanging="648"/>
+      </w:pPr>
+    </w:lvl>
+    <w:lvl w:ilvl="4">
+      <w:start w:val="1"/>
+      <w:numFmt w:val="decimal"/>
+      <w:lvlText w:val="%1.%2.%3.%4.%5."/>
+      <w:lvlJc w:val="left"/>
+      <w:pPr>
+        <w:ind w:left="2232" w:hanging="792"/>
+      </w:pPr>
+    </w:lvl>
+    <w:lvl w:ilvl="5">
+      <w:start w:val="1"/>
+      <w:numFmt w:val="decimal"/>
+      <w:lvlText w:val="%1.%2.%3.%4.%5.%6."/>
+      <w:lvlJc w:val="left"/>
+      <w:pPr>
+        <w:ind w:left="2736" w:hanging="936"/>
+      </w:pPr>
+    </w:lvl>
+    <w:lvl w:ilvl="6">
+      <w:start w:val="1"/>
+      <w:numFmt w:val="decimal"/>
+      <w:lvlText w:val="%1.%2.%3.%4.%5.%6.%7."/>
+      <w:lvlJc w:val="left"/>
+      <w:pPr>
+        <w:ind w:left="3240" w:hanging="1080"/>
+      </w:pPr>
+    </w:lvl>
+    <w:lvl w:ilvl="7">
+      <w:start w:val="1"/>
+      <w:numFmt w:val="decimal"/>
+      <w:lvlText w:val="%1.%2.%3.%4.%5.%6.%7.%8."/>
+      <w:lvlJc w:val="left"/>
+      <w:pPr>
+        <w:ind w:left="3744" w:hanging="1224"/>
+      </w:pPr>
+    </w:lvl>
+    <w:lvl w:ilvl="8">
+      <w:start w:val="1"/>
+      <w:numFmt w:val="decimal"/>
+      <w:lvlText w:val="%1.%2.%3.%4.%5.%6.%7.%8.%9."/>
+      <w:lvlJc w:val="left"/>
+      <w:pPr>
+        <w:ind w:left="4320" w:hanging="1440"/>
+      </w:pPr>
+    </w:lvl>
+  </w:abstractNum>
+  <w:abstractNum w:abstractNumId="1" w15:restartNumberingAfterBreak="0">
     <w:nsid w:val="1FA94F88"/>
     <w:multiLevelType w:val="hybridMultilevel"/>
     <w:tmpl w:val="CD302E80"/>
@@ -1066,7 +2167,7 @@
       </w:pPr>
     </w:lvl>
   </w:abstractNum>
-  <w:abstractNum w:abstractNumId="1" w15:restartNumberingAfterBreak="0">
+  <w:abstractNum w:abstractNumId="2" w15:restartNumberingAfterBreak="0">
     <w:nsid w:val="3EE5245A"/>
     <w:multiLevelType w:val="hybridMultilevel"/>
     <w:tmpl w:val="F89AE69C"/>
@@ -1155,11 +2256,337 @@
       </w:pPr>
     </w:lvl>
   </w:abstractNum>
+  <w:abstractNum w:abstractNumId="3" w15:restartNumberingAfterBreak="0">
+    <w:nsid w:val="5897727D"/>
+    <w:multiLevelType w:val="hybridMultilevel"/>
+    <w:tmpl w:val="DFE4E4D8"/>
+    <w:lvl w:ilvl="0" w:tplc="0422000F">
+      <w:start w:val="1"/>
+      <w:numFmt w:val="decimal"/>
+      <w:lvlText w:val="%1."/>
+      <w:lvlJc w:val="left"/>
+      <w:pPr>
+        <w:ind w:left="1429" w:hanging="360"/>
+      </w:pPr>
+    </w:lvl>
+    <w:lvl w:ilvl="1" w:tplc="04220019" w:tentative="1">
+      <w:start w:val="1"/>
+      <w:numFmt w:val="lowerLetter"/>
+      <w:lvlText w:val="%2."/>
+      <w:lvlJc w:val="left"/>
+      <w:pPr>
+        <w:ind w:left="2149" w:hanging="360"/>
+      </w:pPr>
+    </w:lvl>
+    <w:lvl w:ilvl="2" w:tplc="0422001B" w:tentative="1">
+      <w:start w:val="1"/>
+      <w:numFmt w:val="lowerRoman"/>
+      <w:lvlText w:val="%3."/>
+      <w:lvlJc w:val="right"/>
+      <w:pPr>
+        <w:ind w:left="2869" w:hanging="180"/>
+      </w:pPr>
+    </w:lvl>
+    <w:lvl w:ilvl="3" w:tplc="0422000F" w:tentative="1">
+      <w:start w:val="1"/>
+      <w:numFmt w:val="decimal"/>
+      <w:lvlText w:val="%4."/>
+      <w:lvlJc w:val="left"/>
+      <w:pPr>
+        <w:ind w:left="3589" w:hanging="360"/>
+      </w:pPr>
+    </w:lvl>
+    <w:lvl w:ilvl="4" w:tplc="04220019" w:tentative="1">
+      <w:start w:val="1"/>
+      <w:numFmt w:val="lowerLetter"/>
+      <w:lvlText w:val="%5."/>
+      <w:lvlJc w:val="left"/>
+      <w:pPr>
+        <w:ind w:left="4309" w:hanging="360"/>
+      </w:pPr>
+    </w:lvl>
+    <w:lvl w:ilvl="5" w:tplc="0422001B" w:tentative="1">
+      <w:start w:val="1"/>
+      <w:numFmt w:val="lowerRoman"/>
+      <w:lvlText w:val="%6."/>
+      <w:lvlJc w:val="right"/>
+      <w:pPr>
+        <w:ind w:left="5029" w:hanging="180"/>
+      </w:pPr>
+    </w:lvl>
+    <w:lvl w:ilvl="6" w:tplc="0422000F" w:tentative="1">
+      <w:start w:val="1"/>
+      <w:numFmt w:val="decimal"/>
+      <w:lvlText w:val="%7."/>
+      <w:lvlJc w:val="left"/>
+      <w:pPr>
+        <w:ind w:left="5749" w:hanging="360"/>
+      </w:pPr>
+    </w:lvl>
+    <w:lvl w:ilvl="7" w:tplc="04220019" w:tentative="1">
+      <w:start w:val="1"/>
+      <w:numFmt w:val="lowerLetter"/>
+      <w:lvlText w:val="%8."/>
+      <w:lvlJc w:val="left"/>
+      <w:pPr>
+        <w:ind w:left="6469" w:hanging="360"/>
+      </w:pPr>
+    </w:lvl>
+    <w:lvl w:ilvl="8" w:tplc="0422001B" w:tentative="1">
+      <w:start w:val="1"/>
+      <w:numFmt w:val="lowerRoman"/>
+      <w:lvlText w:val="%9."/>
+      <w:lvlJc w:val="right"/>
+      <w:pPr>
+        <w:ind w:left="7189" w:hanging="180"/>
+      </w:pPr>
+    </w:lvl>
+  </w:abstractNum>
+  <w:abstractNum w:abstractNumId="4" w15:restartNumberingAfterBreak="0">
+    <w:nsid w:val="70722304"/>
+    <w:multiLevelType w:val="multilevel"/>
+    <w:tmpl w:val="E09203B8"/>
+    <w:lvl w:ilvl="0">
+      <w:start w:val="1"/>
+      <w:numFmt w:val="decimal"/>
+      <w:suff w:val="space"/>
+      <w:lvlText w:val="%1."/>
+      <w:lvlJc w:val="left"/>
+      <w:pPr>
+        <w:ind w:left="0" w:firstLine="0"/>
+      </w:pPr>
+      <w:rPr>
+        <w:rFonts w:hint="default"/>
+      </w:rPr>
+    </w:lvl>
+    <w:lvl w:ilvl="1">
+      <w:start w:val="1"/>
+      <w:numFmt w:val="decimal"/>
+      <w:suff w:val="space"/>
+      <w:lvlText w:val="%1.%2."/>
+      <w:lvlJc w:val="left"/>
+      <w:pPr>
+        <w:ind w:left="0" w:firstLine="397"/>
+      </w:pPr>
+      <w:rPr>
+        <w:rFonts w:hint="default"/>
+      </w:rPr>
+    </w:lvl>
+    <w:lvl w:ilvl="2">
+      <w:start w:val="1"/>
+      <w:numFmt w:val="decimal"/>
+      <w:lvlText w:val="%1.%2.%3."/>
+      <w:lvlJc w:val="left"/>
+      <w:pPr>
+        <w:ind w:left="0" w:firstLine="0"/>
+      </w:pPr>
+      <w:rPr>
+        <w:rFonts w:hint="default"/>
+      </w:rPr>
+    </w:lvl>
+    <w:lvl w:ilvl="3">
+      <w:start w:val="1"/>
+      <w:numFmt w:val="decimal"/>
+      <w:lvlText w:val="%1.%2.%3.%4."/>
+      <w:lvlJc w:val="left"/>
+      <w:pPr>
+        <w:ind w:left="0" w:firstLine="0"/>
+      </w:pPr>
+      <w:rPr>
+        <w:rFonts w:hint="default"/>
+      </w:rPr>
+    </w:lvl>
+    <w:lvl w:ilvl="4">
+      <w:start w:val="1"/>
+      <w:numFmt w:val="decimal"/>
+      <w:lvlText w:val="%1.%2.%3.%4.%5."/>
+      <w:lvlJc w:val="left"/>
+      <w:pPr>
+        <w:ind w:left="0" w:firstLine="0"/>
+      </w:pPr>
+      <w:rPr>
+        <w:rFonts w:hint="default"/>
+      </w:rPr>
+    </w:lvl>
+    <w:lvl w:ilvl="5">
+      <w:start w:val="1"/>
+      <w:numFmt w:val="decimal"/>
+      <w:lvlText w:val="%1.%2.%3.%4.%5.%6."/>
+      <w:lvlJc w:val="left"/>
+      <w:pPr>
+        <w:ind w:left="0" w:firstLine="0"/>
+      </w:pPr>
+      <w:rPr>
+        <w:rFonts w:hint="default"/>
+      </w:rPr>
+    </w:lvl>
+    <w:lvl w:ilvl="6">
+      <w:start w:val="1"/>
+      <w:numFmt w:val="decimal"/>
+      <w:lvlText w:val="%1.%2.%3.%4.%5.%6.%7."/>
+      <w:lvlJc w:val="left"/>
+      <w:pPr>
+        <w:ind w:left="0" w:firstLine="0"/>
+      </w:pPr>
+      <w:rPr>
+        <w:rFonts w:hint="default"/>
+      </w:rPr>
+    </w:lvl>
+    <w:lvl w:ilvl="7">
+      <w:start w:val="1"/>
+      <w:numFmt w:val="decimal"/>
+      <w:lvlText w:val="%1.%2.%3.%4.%5.%6.%7.%8."/>
+      <w:lvlJc w:val="left"/>
+      <w:pPr>
+        <w:ind w:left="0" w:firstLine="0"/>
+      </w:pPr>
+      <w:rPr>
+        <w:rFonts w:hint="default"/>
+      </w:rPr>
+    </w:lvl>
+    <w:lvl w:ilvl="8">
+      <w:start w:val="1"/>
+      <w:numFmt w:val="decimal"/>
+      <w:lvlText w:val="%1.%2.%3.%4.%5.%6.%7.%8.%9."/>
+      <w:lvlJc w:val="left"/>
+      <w:pPr>
+        <w:ind w:left="0" w:firstLine="0"/>
+      </w:pPr>
+      <w:rPr>
+        <w:rFonts w:hint="default"/>
+      </w:rPr>
+    </w:lvl>
+  </w:abstractNum>
+  <w:abstractNum w:abstractNumId="5" w15:restartNumberingAfterBreak="0">
+    <w:nsid w:val="7A9C73E2"/>
+    <w:multiLevelType w:val="multilevel"/>
+    <w:tmpl w:val="E076C684"/>
+    <w:lvl w:ilvl="0">
+      <w:start w:val="1"/>
+      <w:numFmt w:val="decimal"/>
+      <w:lvlText w:val="%1."/>
+      <w:lvlJc w:val="left"/>
+      <w:pPr>
+        <w:ind w:left="360" w:hanging="360"/>
+      </w:pPr>
+      <w:rPr>
+        <w:rFonts w:hint="default"/>
+      </w:rPr>
+    </w:lvl>
+    <w:lvl w:ilvl="1">
+      <w:start w:val="1"/>
+      <w:numFmt w:val="decimal"/>
+      <w:lvlText w:val="%1.%2."/>
+      <w:lvlJc w:val="left"/>
+      <w:pPr>
+        <w:ind w:left="792" w:hanging="432"/>
+      </w:pPr>
+      <w:rPr>
+        <w:rFonts w:hint="default"/>
+      </w:rPr>
+    </w:lvl>
+    <w:lvl w:ilvl="2">
+      <w:start w:val="1"/>
+      <w:numFmt w:val="decimal"/>
+      <w:lvlText w:val="%1.%2.%3."/>
+      <w:lvlJc w:val="left"/>
+      <w:pPr>
+        <w:ind w:left="1224" w:hanging="504"/>
+      </w:pPr>
+      <w:rPr>
+        <w:rFonts w:hint="default"/>
+      </w:rPr>
+    </w:lvl>
+    <w:lvl w:ilvl="3">
+      <w:start w:val="1"/>
+      <w:numFmt w:val="decimal"/>
+      <w:lvlText w:val="%1.%2.%3.%4."/>
+      <w:lvlJc w:val="left"/>
+      <w:pPr>
+        <w:ind w:left="1728" w:hanging="648"/>
+      </w:pPr>
+      <w:rPr>
+        <w:rFonts w:hint="default"/>
+      </w:rPr>
+    </w:lvl>
+    <w:lvl w:ilvl="4">
+      <w:start w:val="1"/>
+      <w:numFmt w:val="decimal"/>
+      <w:lvlText w:val="%1.%2.%3.%4.%5."/>
+      <w:lvlJc w:val="left"/>
+      <w:pPr>
+        <w:ind w:left="2232" w:hanging="792"/>
+      </w:pPr>
+      <w:rPr>
+        <w:rFonts w:hint="default"/>
+      </w:rPr>
+    </w:lvl>
+    <w:lvl w:ilvl="5">
+      <w:start w:val="1"/>
+      <w:numFmt w:val="decimal"/>
+      <w:lvlText w:val="%1.%2.%3.%4.%5.%6."/>
+      <w:lvlJc w:val="left"/>
+      <w:pPr>
+        <w:ind w:left="2736" w:hanging="936"/>
+      </w:pPr>
+      <w:rPr>
+        <w:rFonts w:hint="default"/>
+      </w:rPr>
+    </w:lvl>
+    <w:lvl w:ilvl="6">
+      <w:start w:val="1"/>
+      <w:numFmt w:val="decimal"/>
+      <w:lvlText w:val="%1.%2.%3.%4.%5.%6.%7."/>
+      <w:lvlJc w:val="left"/>
+      <w:pPr>
+        <w:ind w:left="3240" w:hanging="1080"/>
+      </w:pPr>
+      <w:rPr>
+        <w:rFonts w:hint="default"/>
+      </w:rPr>
+    </w:lvl>
+    <w:lvl w:ilvl="7">
+      <w:start w:val="1"/>
+      <w:numFmt w:val="decimal"/>
+      <w:lvlText w:val="%1.%2.%3.%4.%5.%6.%7.%8."/>
+      <w:lvlJc w:val="left"/>
+      <w:pPr>
+        <w:ind w:left="3744" w:hanging="1224"/>
+      </w:pPr>
+      <w:rPr>
+        <w:rFonts w:hint="default"/>
+      </w:rPr>
+    </w:lvl>
+    <w:lvl w:ilvl="8">
+      <w:start w:val="1"/>
+      <w:numFmt w:val="decimal"/>
+      <w:lvlText w:val="%1.%2.%3.%4.%5.%6.%7.%8.%9."/>
+      <w:lvlJc w:val="left"/>
+      <w:pPr>
+        <w:ind w:left="4320" w:hanging="1440"/>
+      </w:pPr>
+      <w:rPr>
+        <w:rFonts w:hint="default"/>
+      </w:rPr>
+    </w:lvl>
+  </w:abstractNum>
   <w:num w:numId="1" w16cid:durableId="1154449113">
+    <w:abstractNumId w:val="1"/>
+  </w:num>
+  <w:num w:numId="2" w16cid:durableId="1501236721">
+    <w:abstractNumId w:val="2"/>
+  </w:num>
+  <w:num w:numId="3" w16cid:durableId="841504939">
+    <w:abstractNumId w:val="3"/>
+  </w:num>
+  <w:num w:numId="4" w16cid:durableId="1475952580">
+    <w:abstractNumId w:val="4"/>
+  </w:num>
+  <w:num w:numId="5" w16cid:durableId="1782797671">
     <w:abstractNumId w:val="0"/>
   </w:num>
-  <w:num w:numId="2" w16cid:durableId="1501236721">
-    <w:abstractNumId w:val="1"/>
+  <w:num w:numId="6" w16cid:durableId="762262714">
+    <w:abstractNumId w:val="5"/>
   </w:num>
 </w:numbering>
 </file>
@@ -1561,22 +2988,33 @@
     <w:lsdException w:name="Unresolved Mention" w:semiHidden="1" w:unhideWhenUsed="1"/>
     <w:lsdException w:name="Smart Link" w:semiHidden="1" w:unhideWhenUsed="1"/>
   </w:latentStyles>
-  <w:style w:type="paragraph" w:default="1" w:styleId="a">
+  <w:style w:type="paragraph" w:default="1" w:styleId="Normal">
     <w:name w:val="Normal"/>
     <w:qFormat/>
+    <w:rsid w:val="001127CC"/>
+    <w:pPr>
+      <w:spacing w:line="360" w:lineRule="auto"/>
+      <w:ind w:firstLine="709"/>
+      <w:jc w:val="both"/>
+    </w:pPr>
+    <w:rPr>
+      <w:rFonts w:ascii="Times New Roman" w:hAnsi="Times New Roman"/>
+      <w:sz w:val="28"/>
+    </w:rPr>
   </w:style>
-  <w:style w:type="paragraph" w:styleId="1">
+  <w:style w:type="paragraph" w:styleId="Heading1">
     <w:name w:val="heading 1"/>
-    <w:basedOn w:val="a"/>
-    <w:next w:val="a"/>
-    <w:link w:val="10"/>
+    <w:basedOn w:val="Normal"/>
+    <w:next w:val="Normal"/>
+    <w:link w:val="Heading1Char"/>
     <w:uiPriority w:val="9"/>
     <w:qFormat/>
-    <w:rsid w:val="005E3697"/>
+    <w:rsid w:val="009A0FE8"/>
     <w:pPr>
       <w:keepNext/>
       <w:keepLines/>
       <w:spacing w:before="240" w:after="0"/>
+      <w:ind w:firstLine="0"/>
       <w:outlineLvl w:val="0"/>
     </w:pPr>
     <w:rPr>
@@ -1586,35 +3024,58 @@
       <w:szCs w:val="32"/>
     </w:rPr>
   </w:style>
-  <w:style w:type="paragraph" w:styleId="2">
+  <w:style w:type="paragraph" w:styleId="Heading2">
     <w:name w:val="heading 2"/>
-    <w:basedOn w:val="a"/>
-    <w:next w:val="a"/>
-    <w:link w:val="20"/>
+    <w:basedOn w:val="Normal"/>
+    <w:next w:val="Normal"/>
+    <w:link w:val="Heading2Char"/>
     <w:uiPriority w:val="9"/>
     <w:unhideWhenUsed/>
     <w:qFormat/>
-    <w:rsid w:val="005E3697"/>
+    <w:rsid w:val="001127CC"/>
     <w:pPr>
       <w:keepNext/>
       <w:keepLines/>
       <w:spacing w:before="40" w:after="0"/>
+      <w:ind w:firstLine="0"/>
       <w:outlineLvl w:val="1"/>
     </w:pPr>
     <w:rPr>
       <w:rFonts w:asciiTheme="majorHAnsi" w:eastAsiaTheme="majorEastAsia" w:hAnsiTheme="majorHAnsi" w:cstheme="majorBidi"/>
       <w:color w:val="2F5496" w:themeColor="accent1" w:themeShade="BF"/>
-      <w:sz w:val="26"/>
+      <w:sz w:val="30"/>
       <w:szCs w:val="26"/>
     </w:rPr>
   </w:style>
-  <w:style w:type="character" w:default="1" w:styleId="a0">
+  <w:style w:type="paragraph" w:styleId="Heading3">
+    <w:name w:val="heading 3"/>
+    <w:basedOn w:val="Normal"/>
+    <w:next w:val="Normal"/>
+    <w:link w:val="Heading3Char"/>
+    <w:uiPriority w:val="9"/>
+    <w:unhideWhenUsed/>
+    <w:qFormat/>
+    <w:rsid w:val="001127CC"/>
+    <w:pPr>
+      <w:keepNext/>
+      <w:keepLines/>
+      <w:spacing w:before="40" w:after="0"/>
+      <w:ind w:firstLine="0"/>
+      <w:outlineLvl w:val="2"/>
+    </w:pPr>
+    <w:rPr>
+      <w:rFonts w:asciiTheme="majorHAnsi" w:eastAsiaTheme="majorEastAsia" w:hAnsiTheme="majorHAnsi" w:cstheme="majorBidi"/>
+      <w:color w:val="1F3763" w:themeColor="accent1" w:themeShade="7F"/>
+      <w:szCs w:val="24"/>
+    </w:rPr>
+  </w:style>
+  <w:style w:type="character" w:default="1" w:styleId="DefaultParagraphFont">
     <w:name w:val="Default Paragraph Font"/>
     <w:uiPriority w:val="1"/>
     <w:semiHidden/>
     <w:unhideWhenUsed/>
   </w:style>
-  <w:style w:type="table" w:default="1" w:styleId="a1">
+  <w:style w:type="table" w:default="1" w:styleId="TableNormal">
     <w:name w:val="Normal Table"/>
     <w:uiPriority w:val="99"/>
     <w:semiHidden/>
@@ -1629,18 +3090,18 @@
       </w:tblCellMar>
     </w:tblPr>
   </w:style>
-  <w:style w:type="numbering" w:default="1" w:styleId="a2">
+  <w:style w:type="numbering" w:default="1" w:styleId="NoList">
     <w:name w:val="No List"/>
     <w:uiPriority w:val="99"/>
     <w:semiHidden/>
     <w:unhideWhenUsed/>
   </w:style>
-  <w:style w:type="character" w:customStyle="1" w:styleId="10">
-    <w:name w:val="Заголовок 1 Знак"/>
-    <w:basedOn w:val="a0"/>
-    <w:link w:val="1"/>
+  <w:style w:type="character" w:customStyle="1" w:styleId="Heading1Char">
+    <w:name w:val="Heading 1 Char"/>
+    <w:basedOn w:val="DefaultParagraphFont"/>
+    <w:link w:val="Heading1"/>
     <w:uiPriority w:val="9"/>
-    <w:rsid w:val="005E3697"/>
+    <w:rsid w:val="009A0FE8"/>
     <w:rPr>
       <w:rFonts w:asciiTheme="majorHAnsi" w:eastAsiaTheme="majorEastAsia" w:hAnsiTheme="majorHAnsi" w:cstheme="majorBidi"/>
       <w:color w:val="2F5496" w:themeColor="accent1" w:themeShade="BF"/>
@@ -1648,10 +3109,10 @@
       <w:szCs w:val="32"/>
     </w:rPr>
   </w:style>
-  <w:style w:type="paragraph" w:styleId="a3">
+  <w:style w:type="paragraph" w:styleId="TOCHeading">
     <w:name w:val="TOC Heading"/>
-    <w:basedOn w:val="1"/>
-    <w:next w:val="a"/>
+    <w:basedOn w:val="Heading1"/>
+    <w:next w:val="Normal"/>
     <w:uiPriority w:val="39"/>
     <w:unhideWhenUsed/>
     <w:qFormat/>
@@ -1665,10 +3126,10 @@
       <w14:ligatures w14:val="none"/>
     </w:rPr>
   </w:style>
-  <w:style w:type="paragraph" w:styleId="21">
+  <w:style w:type="paragraph" w:styleId="TOC2">
     <w:name w:val="toc 2"/>
-    <w:basedOn w:val="a"/>
-    <w:next w:val="a"/>
+    <w:basedOn w:val="Normal"/>
+    <w:next w:val="Normal"/>
     <w:autoRedefine/>
     <w:uiPriority w:val="39"/>
     <w:unhideWhenUsed/>
@@ -1684,10 +3145,10 @@
       <w14:ligatures w14:val="none"/>
     </w:rPr>
   </w:style>
-  <w:style w:type="paragraph" w:styleId="11">
+  <w:style w:type="paragraph" w:styleId="TOC1">
     <w:name w:val="toc 1"/>
-    <w:basedOn w:val="a"/>
-    <w:next w:val="a"/>
+    <w:basedOn w:val="Normal"/>
+    <w:next w:val="Normal"/>
     <w:autoRedefine/>
     <w:uiPriority w:val="39"/>
     <w:unhideWhenUsed/>
@@ -1702,10 +3163,10 @@
       <w14:ligatures w14:val="none"/>
     </w:rPr>
   </w:style>
-  <w:style w:type="paragraph" w:styleId="3">
+  <w:style w:type="paragraph" w:styleId="TOC3">
     <w:name w:val="toc 3"/>
-    <w:basedOn w:val="a"/>
-    <w:next w:val="a"/>
+    <w:basedOn w:val="Normal"/>
+    <w:next w:val="Normal"/>
     <w:autoRedefine/>
     <w:uiPriority w:val="39"/>
     <w:unhideWhenUsed/>
@@ -1722,9 +3183,9 @@
       <w14:ligatures w14:val="none"/>
     </w:rPr>
   </w:style>
-  <w:style w:type="paragraph" w:styleId="a4">
+  <w:style w:type="paragraph" w:styleId="ListParagraph">
     <w:name w:val="List Paragraph"/>
-    <w:basedOn w:val="a"/>
+    <w:basedOn w:val="Normal"/>
     <w:uiPriority w:val="34"/>
     <w:qFormat/>
     <w:rsid w:val="005E3697"/>
@@ -1733,28 +3194,46 @@
       <w:contextualSpacing/>
     </w:pPr>
   </w:style>
-  <w:style w:type="character" w:customStyle="1" w:styleId="20">
-    <w:name w:val="Заголовок 2 Знак"/>
-    <w:basedOn w:val="a0"/>
-    <w:link w:val="2"/>
+  <w:style w:type="character" w:customStyle="1" w:styleId="Heading2Char">
+    <w:name w:val="Heading 2 Char"/>
+    <w:basedOn w:val="DefaultParagraphFont"/>
+    <w:link w:val="Heading2"/>
     <w:uiPriority w:val="9"/>
-    <w:rsid w:val="005E3697"/>
+    <w:rsid w:val="001127CC"/>
     <w:rPr>
       <w:rFonts w:asciiTheme="majorHAnsi" w:eastAsiaTheme="majorEastAsia" w:hAnsiTheme="majorHAnsi" w:cstheme="majorBidi"/>
       <w:color w:val="2F5496" w:themeColor="accent1" w:themeShade="BF"/>
-      <w:sz w:val="26"/>
+      <w:sz w:val="30"/>
       <w:szCs w:val="26"/>
     </w:rPr>
   </w:style>
-  <w:style w:type="character" w:styleId="a5">
+  <w:style w:type="character" w:styleId="Hyperlink">
     <w:name w:val="Hyperlink"/>
-    <w:basedOn w:val="a0"/>
+    <w:basedOn w:val="DefaultParagraphFont"/>
     <w:uiPriority w:val="99"/>
     <w:unhideWhenUsed/>
     <w:rsid w:val="00860AAD"/>
     <w:rPr>
       <w:color w:val="0563C1" w:themeColor="hyperlink"/>
       <w:u w:val="single"/>
+    </w:rPr>
+  </w:style>
+  <w:style w:type="character" w:customStyle="1" w:styleId="ui-provider">
+    <w:name w:val="ui-provider"/>
+    <w:basedOn w:val="DefaultParagraphFont"/>
+    <w:rsid w:val="002C1F62"/>
+  </w:style>
+  <w:style w:type="character" w:customStyle="1" w:styleId="Heading3Char">
+    <w:name w:val="Heading 3 Char"/>
+    <w:basedOn w:val="DefaultParagraphFont"/>
+    <w:link w:val="Heading3"/>
+    <w:uiPriority w:val="9"/>
+    <w:rsid w:val="001127CC"/>
+    <w:rPr>
+      <w:rFonts w:asciiTheme="majorHAnsi" w:eastAsiaTheme="majorEastAsia" w:hAnsiTheme="majorHAnsi" w:cstheme="majorBidi"/>
+      <w:color w:val="1F3763" w:themeColor="accent1" w:themeShade="7F"/>
+      <w:sz w:val="28"/>
+      <w:szCs w:val="24"/>
     </w:rPr>
   </w:style>
 </w:styles>

</xml_diff>